<commit_message>
finish + report -> final
</commit_message>
<xml_diff>
--- a/lab1/20120083_lab1.docx
+++ b/lab1/20120083_lab1.docx
@@ -3,12 +3,765 @@
 <w:document xmlns:wpc="http://schemas.microsoft.com/office/word/2010/wordprocessingCanvas" xmlns:cx="http://schemas.microsoft.com/office/drawing/2014/chartex" xmlns:cx1="http://schemas.microsoft.com/office/drawing/2015/9/8/chartex" xmlns:cx2="http://schemas.microsoft.com/office/drawing/2015/10/21/chartex" xmlns:cx3="http://schemas.microsoft.com/office/drawing/2016/5/9/chartex" xmlns:cx4="http://schemas.microsoft.com/office/drawing/2016/5/10/chartex" xmlns:cx5="http://schemas.microsoft.com/office/drawing/2016/5/11/chartex" xmlns:cx6="http://schemas.microsoft.com/office/drawing/2016/5/12/chartex" xmlns:cx7="http://schemas.microsoft.com/office/drawing/2016/5/13/chartex" xmlns:cx8="http://schemas.microsoft.com/office/drawing/2016/5/14/chartex" xmlns:mc="http://schemas.openxmlformats.org/markup-compatibility/2006" xmlns:aink="http://schemas.microsoft.com/office/drawing/2016/ink" xmlns:am3d="http://schemas.microsoft.com/office/drawing/2017/model3d" xmlns:o="urn:schemas-microsoft-com:office:office" xmlns:oel="http://schemas.microsoft.com/office/2019/extlst" xmlns:r="http://schemas.openxmlformats.org/officeDocument/2006/relationships" xmlns:m="http://schemas.openxmlformats.org/officeDocument/2006/math" xmlns:v="urn:schemas-microsoft-com:vml" xmlns:wp14="http://schemas.microsoft.com/office/word/2010/wordprocessingDrawing" xmlns:wp="http://schemas.openxmlformats.org/drawingml/2006/wordprocessingDrawing" xmlns:w10="urn:schemas-microsoft-com:office:word" xmlns:w="http://schemas.openxmlformats.org/wordprocessingml/2006/main" xmlns:w14="http://schemas.microsoft.com/office/word/2010/wordml" xmlns:w15="http://schemas.microsoft.com/office/word/2012/wordml" xmlns:w16cex="http://schemas.microsoft.com/office/word/2018/wordml/cex" xmlns:w16cid="http://schemas.microsoft.com/office/word/2016/wordml/cid" xmlns:w16="http://schemas.microsoft.com/office/word/2018/wordml" xmlns:w16sdtdh="http://schemas.microsoft.com/office/word/2020/wordml/sdtdatahash" xmlns:w16se="http://schemas.microsoft.com/office/word/2015/wordml/symex" xmlns:wpg="http://schemas.microsoft.com/office/word/2010/wordprocessingGroup" xmlns:wpi="http://schemas.microsoft.com/office/word/2010/wordprocessingInk" xmlns:wne="http://schemas.microsoft.com/office/word/2006/wordml" xmlns:wps="http://schemas.microsoft.com/office/word/2010/wordprocessingShape" mc:Ignorable="w14 w15 w16se w16cid w16 w16cex w16sdtdh wp14">
   <w:body>
     <w:p>
+      <w:pPr>
+        <w:spacing w:after="0"/>
+        <w:jc w:val="center"/>
+        <w:textAlignment w:val="baseline"/>
+        <w:rPr>
+          <w:rFonts w:ascii="Segoe UI" w:eastAsia="Times New Roman" w:hAnsi="Segoe UI" w:cs="Segoe UI"/>
+          <w:b/>
+          <w:bCs/>
+          <w:sz w:val="16"/>
+          <w:szCs w:val="16"/>
+        </w:rPr>
+      </w:pPr>
+      <w:r>
+        <w:rPr>
+          <w:b/>
+          <w:bCs/>
+          <w:sz w:val="28"/>
+          <w:szCs w:val="28"/>
+        </w:rPr>
+        <w:t xml:space="preserve">TRƯỜNG ĐẠI HỌC KHOA HỌC TỰ NHIÊN – ĐHQG_HCM </w:t>
+      </w:r>
+    </w:p>
+    <w:p>
+      <w:pPr>
+        <w:spacing w:after="0"/>
+        <w:ind w:left="360"/>
+        <w:jc w:val="center"/>
+        <w:textAlignment w:val="baseline"/>
+        <w:rPr>
+          <w:rFonts w:ascii="Segoe UI" w:eastAsia="Times New Roman" w:hAnsi="Segoe UI" w:cs="Segoe UI"/>
+          <w:b/>
+          <w:bCs/>
+          <w:sz w:val="16"/>
+          <w:szCs w:val="16"/>
+        </w:rPr>
+      </w:pPr>
+      <w:r>
+        <w:rPr>
+          <w:b/>
+          <w:bCs/>
+          <w:sz w:val="28"/>
+          <w:szCs w:val="28"/>
+        </w:rPr>
+        <w:t xml:space="preserve">KHOA CÔNG NGHỆ THÔNG TIN </w:t>
+      </w:r>
+    </w:p>
+    <w:p>
+      <w:pPr>
+        <w:spacing w:after="0"/>
+        <w:ind w:left="360"/>
+        <w:jc w:val="center"/>
+        <w:textAlignment w:val="baseline"/>
+        <w:rPr>
+          <w:rFonts w:ascii="Segoe UI" w:eastAsia="Times New Roman" w:hAnsi="Segoe UI" w:cs="Segoe UI"/>
+          <w:sz w:val="18"/>
+          <w:szCs w:val="18"/>
+        </w:rPr>
+      </w:pPr>
+      <w:r>
+        <w:rPr>
+          <w:rFonts w:ascii="Segoe UI" w:eastAsia="Times New Roman" w:hAnsi="Segoe UI" w:cs="Segoe UI"/>
+          <w:sz w:val="18"/>
+          <w:szCs w:val="18"/>
+        </w:rPr>
+        <w:t xml:space="preserve"> </w:t>
+      </w:r>
+    </w:p>
+    <w:p>
+      <w:pPr>
+        <w:spacing w:after="0"/>
+        <w:textAlignment w:val="baseline"/>
+        <w:rPr>
+          <w:rFonts w:eastAsia="Calibri" w:cs="Times New Roman"/>
+          <w:sz w:val="26"/>
+          <w:szCs w:val="26"/>
+        </w:rPr>
+      </w:pPr>
+      <w:r>
+        <w:rPr>
+          <w:sz w:val="26"/>
+          <w:szCs w:val="26"/>
+        </w:rPr>
+        <w:t xml:space="preserve"> </w:t>
+      </w:r>
+    </w:p>
+    <w:p>
+      <w:pPr>
+        <w:spacing w:after="0"/>
+        <w:textAlignment w:val="baseline"/>
+        <w:rPr>
+          <w:sz w:val="26"/>
+          <w:szCs w:val="26"/>
+        </w:rPr>
+      </w:pPr>
+      <w:r>
+        <w:rPr>
+          <w:sz w:val="26"/>
+          <w:szCs w:val="26"/>
+        </w:rPr>
+        <w:t xml:space="preserve"> </w:t>
+      </w:r>
+    </w:p>
+    <w:p>
+      <w:pPr>
+        <w:spacing w:after="0"/>
+        <w:textAlignment w:val="baseline"/>
+        <w:rPr>
+          <w:rFonts w:ascii="Segoe UI" w:eastAsia="Times New Roman" w:hAnsi="Segoe UI" w:cs="Segoe UI"/>
+          <w:sz w:val="18"/>
+          <w:szCs w:val="18"/>
+        </w:rPr>
+      </w:pPr>
+      <w:r>
+        <w:rPr>
+          <w:rFonts w:ascii="Segoe UI" w:eastAsia="Times New Roman" w:hAnsi="Segoe UI" w:cs="Segoe UI"/>
+          <w:sz w:val="18"/>
+          <w:szCs w:val="18"/>
+        </w:rPr>
+        <w:t xml:space="preserve"> </w:t>
+      </w:r>
+    </w:p>
+    <w:p>
+      <w:pPr>
+        <w:spacing w:after="0"/>
+        <w:textAlignment w:val="baseline"/>
+        <w:rPr>
+          <w:rFonts w:ascii="Segoe UI" w:eastAsia="Times New Roman" w:hAnsi="Segoe UI" w:cs="Segoe UI"/>
+          <w:sz w:val="18"/>
+          <w:szCs w:val="18"/>
+        </w:rPr>
+      </w:pPr>
+      <w:r>
+        <w:rPr>
+          <w:rFonts w:ascii="Segoe UI" w:eastAsia="Times New Roman" w:hAnsi="Segoe UI" w:cs="Segoe UI"/>
+          <w:sz w:val="18"/>
+          <w:szCs w:val="18"/>
+        </w:rPr>
+        <w:t xml:space="preserve"> </w:t>
+      </w:r>
+    </w:p>
+    <w:tbl>
+      <w:tblPr>
+        <w:tblW w:w="0" w:type="auto"/>
+        <w:tblCellSpacing w:w="0" w:type="dxa"/>
+        <w:tblCellMar>
+          <w:left w:w="0" w:type="dxa"/>
+          <w:right w:w="0" w:type="dxa"/>
+        </w:tblCellMar>
+        <w:tblLook w:val="04A0" w:firstRow="1" w:lastRow="0" w:firstColumn="1" w:lastColumn="0" w:noHBand="0" w:noVBand="1"/>
+      </w:tblPr>
+      <w:tblGrid>
+        <w:gridCol w:w="2580"/>
+        <w:gridCol w:w="3853"/>
+      </w:tblGrid>
+      <w:tr>
+        <w:trPr>
+          <w:gridAfter w:val="1"/>
+          <w:tblCellSpacing w:w="0" w:type="dxa"/>
+        </w:trPr>
+        <w:tc>
+          <w:tcPr>
+            <w:tcW w:w="2580" w:type="dxa"/>
+            <w:vAlign w:val="center"/>
+            <w:hideMark/>
+          </w:tcPr>
+          <w:p>
+            <w:pPr>
+              <w:rPr>
+                <w:rFonts w:ascii="Segoe UI" w:eastAsia="Times New Roman" w:hAnsi="Segoe UI" w:cs="Segoe UI"/>
+                <w:sz w:val="18"/>
+                <w:szCs w:val="18"/>
+              </w:rPr>
+            </w:pPr>
+          </w:p>
+        </w:tc>
+      </w:tr>
+      <w:tr>
+        <w:trPr>
+          <w:tblCellSpacing w:w="0" w:type="dxa"/>
+        </w:trPr>
+        <w:tc>
+          <w:tcPr>
+            <w:tcW w:w="0" w:type="auto"/>
+            <w:vAlign w:val="center"/>
+            <w:hideMark/>
+          </w:tcPr>
+          <w:p>
+            <w:pPr>
+              <w:spacing w:after="0" w:line="240" w:lineRule="auto"/>
+              <w:rPr>
+                <w:rFonts w:eastAsia="Times New Roman"/>
+                <w:sz w:val="20"/>
+                <w:szCs w:val="20"/>
+              </w:rPr>
+            </w:pPr>
+          </w:p>
+        </w:tc>
+        <w:tc>
+          <w:tcPr>
+            <w:tcW w:w="0" w:type="auto"/>
+            <w:vAlign w:val="center"/>
+            <w:hideMark/>
+          </w:tcPr>
+          <w:p>
+            <w:pPr>
+              <w:spacing w:after="0" w:line="240" w:lineRule="auto"/>
+              <w:rPr>
+                <w:rFonts w:eastAsia="Times New Roman"/>
+                <w:sz w:val="24"/>
+                <w:szCs w:val="24"/>
+              </w:rPr>
+            </w:pPr>
+            <w:r>
+              <w:rPr>
+                <w:rFonts w:eastAsia="Times New Roman"/>
+                <w:noProof/>
+              </w:rPr>
+              <w:drawing>
+                <wp:inline distT="0" distB="0" distL="0" distR="0" wp14:anchorId="293C723E" wp14:editId="676A465C">
+                  <wp:extent cx="2446655" cy="2446655"/>
+                  <wp:effectExtent l="0" t="0" r="0" b="0"/>
+                  <wp:docPr id="814612217" name="Picture 1" descr="A blue and white logo&#10;&#10;Description automatically generated"/>
+                  <wp:cNvGraphicFramePr>
+                    <a:graphicFrameLocks xmlns:a="http://schemas.openxmlformats.org/drawingml/2006/main" noChangeAspect="1"/>
+                  </wp:cNvGraphicFramePr>
+                  <a:graphic xmlns:a="http://schemas.openxmlformats.org/drawingml/2006/main">
+                    <a:graphicData uri="http://schemas.openxmlformats.org/drawingml/2006/picture">
+                      <pic:pic xmlns:pic="http://schemas.openxmlformats.org/drawingml/2006/picture">
+                        <pic:nvPicPr>
+                          <pic:cNvPr id="814612217" name="Picture 1" descr="A blue and white logo&#10;&#10;Description automatically generated"/>
+                          <pic:cNvPicPr>
+                            <a:picLocks noChangeAspect="1" noChangeArrowheads="1"/>
+                          </pic:cNvPicPr>
+                        </pic:nvPicPr>
+                        <pic:blipFill>
+                          <a:blip r:embed="rId6">
+                            <a:extLst>
+                              <a:ext uri="{28A0092B-C50C-407E-A947-70E740481C1C}">
+                                <a14:useLocalDpi xmlns:a14="http://schemas.microsoft.com/office/drawing/2010/main" val="0"/>
+                              </a:ext>
+                            </a:extLst>
+                          </a:blip>
+                          <a:srcRect/>
+                          <a:stretch>
+                            <a:fillRect/>
+                          </a:stretch>
+                        </pic:blipFill>
+                        <pic:spPr bwMode="auto">
+                          <a:xfrm>
+                            <a:off x="0" y="0"/>
+                            <a:ext cx="2446655" cy="2446655"/>
+                          </a:xfrm>
+                          <a:prstGeom prst="rect">
+                            <a:avLst/>
+                          </a:prstGeom>
+                          <a:noFill/>
+                          <a:ln>
+                            <a:noFill/>
+                          </a:ln>
+                        </pic:spPr>
+                      </pic:pic>
+                    </a:graphicData>
+                  </a:graphic>
+                </wp:inline>
+              </w:drawing>
+            </w:r>
+          </w:p>
+        </w:tc>
+      </w:tr>
+    </w:tbl>
+    <w:p>
+      <w:pPr>
+        <w:spacing w:before="100" w:beforeAutospacing="1" w:after="0" w:line="256" w:lineRule="auto"/>
+        <w:textAlignment w:val="baseline"/>
+        <w:rPr>
+          <w:rFonts w:ascii="Segoe UI" w:eastAsia="Times New Roman" w:hAnsi="Segoe UI" w:cs="Segoe UI"/>
+          <w:sz w:val="18"/>
+          <w:szCs w:val="18"/>
+        </w:rPr>
+      </w:pPr>
+      <w:r>
+        <w:rPr>
+          <w:rFonts w:ascii="Segoe UI" w:eastAsia="Times New Roman" w:hAnsi="Segoe UI" w:cs="Segoe UI"/>
+          <w:sz w:val="18"/>
+          <w:szCs w:val="18"/>
+        </w:rPr>
+        <w:t xml:space="preserve"> </w:t>
+      </w:r>
+    </w:p>
+    <w:p>
+      <w:pPr>
+        <w:spacing w:after="0"/>
+        <w:jc w:val="center"/>
+        <w:textAlignment w:val="baseline"/>
+        <w:rPr>
+          <w:rFonts w:ascii="Segoe UI" w:eastAsia="Times New Roman" w:hAnsi="Segoe UI" w:cs="Segoe UI"/>
+          <w:sz w:val="18"/>
+          <w:szCs w:val="18"/>
+        </w:rPr>
+      </w:pPr>
+      <w:proofErr w:type="gramStart"/>
+      <w:r>
+        <w:rPr>
+          <w:b/>
+          <w:bCs/>
+          <w:sz w:val="32"/>
+          <w:szCs w:val="32"/>
+        </w:rPr>
+        <w:t>An</w:t>
+      </w:r>
+      <w:proofErr w:type="gramEnd"/>
+      <w:r>
+        <w:rPr>
+          <w:b/>
+          <w:bCs/>
+          <w:sz w:val="32"/>
+          <w:szCs w:val="32"/>
+        </w:rPr>
+        <w:t xml:space="preserve"> </w:t>
+      </w:r>
+      <w:r>
+        <w:rPr>
+          <w:b/>
+          <w:bCs/>
+          <w:sz w:val="32"/>
+          <w:szCs w:val="32"/>
+        </w:rPr>
+        <w:t>ninh máy tính</w:t>
+      </w:r>
+    </w:p>
+    <w:p>
+      <w:pPr>
+        <w:spacing w:after="0"/>
+        <w:ind w:left="360"/>
+        <w:jc w:val="center"/>
+        <w:textAlignment w:val="baseline"/>
+        <w:rPr>
+          <w:rFonts w:eastAsia="Calibri" w:cs="Times New Roman"/>
+          <w:b/>
+          <w:bCs/>
+          <w:sz w:val="32"/>
+          <w:szCs w:val="32"/>
+        </w:rPr>
+      </w:pPr>
+      <w:r>
+        <w:rPr>
+          <w:b/>
+          <w:bCs/>
+          <w:sz w:val="32"/>
+          <w:szCs w:val="32"/>
+        </w:rPr>
+        <w:t xml:space="preserve"> </w:t>
+      </w:r>
+    </w:p>
+    <w:p>
+      <w:pPr>
+        <w:spacing w:after="0"/>
+        <w:ind w:left="360"/>
+        <w:jc w:val="center"/>
+        <w:textAlignment w:val="baseline"/>
+        <w:rPr>
+          <w:b/>
+          <w:bCs/>
+          <w:sz w:val="32"/>
+          <w:szCs w:val="32"/>
+        </w:rPr>
+      </w:pPr>
+      <w:r>
+        <w:rPr>
+          <w:b/>
+          <w:bCs/>
+          <w:sz w:val="32"/>
+          <w:szCs w:val="32"/>
+        </w:rPr>
+        <w:t xml:space="preserve">  </w:t>
+      </w:r>
+    </w:p>
+    <w:p>
+      <w:pPr>
+        <w:spacing w:after="0"/>
+        <w:ind w:left="360"/>
+        <w:jc w:val="center"/>
+        <w:textAlignment w:val="baseline"/>
+        <w:rPr>
+          <w:b/>
+          <w:bCs/>
+          <w:sz w:val="32"/>
+          <w:szCs w:val="32"/>
+        </w:rPr>
+      </w:pPr>
+      <w:r>
+        <w:rPr>
+          <w:b/>
+          <w:bCs/>
+          <w:sz w:val="32"/>
+          <w:szCs w:val="32"/>
+        </w:rPr>
+        <w:t xml:space="preserve"> </w:t>
+      </w:r>
+    </w:p>
+    <w:p>
+      <w:pPr>
+        <w:spacing w:after="0"/>
+        <w:jc w:val="center"/>
+        <w:textAlignment w:val="baseline"/>
+        <w:rPr>
+          <w:b/>
+          <w:bCs/>
+          <w:sz w:val="32"/>
+          <w:szCs w:val="32"/>
+        </w:rPr>
+      </w:pPr>
+      <w:r>
+        <w:rPr>
+          <w:b/>
+          <w:bCs/>
+          <w:sz w:val="32"/>
+          <w:szCs w:val="32"/>
+        </w:rPr>
+        <w:t>Lab 1</w:t>
+      </w:r>
+    </w:p>
+    <w:p>
+      <w:pPr>
+        <w:spacing w:after="0"/>
+        <w:jc w:val="center"/>
+        <w:textAlignment w:val="baseline"/>
+        <w:rPr>
+          <w:rFonts w:ascii="Segoe UI" w:eastAsia="Times New Roman" w:hAnsi="Segoe UI" w:cs="Segoe UI"/>
+          <w:sz w:val="18"/>
+          <w:szCs w:val="18"/>
+        </w:rPr>
+      </w:pPr>
+    </w:p>
+    <w:p>
+      <w:pPr>
+        <w:tabs>
+          <w:tab w:val="left" w:pos="2410"/>
+          <w:tab w:val="left" w:pos="4962"/>
+        </w:tabs>
+        <w:spacing w:after="0"/>
+        <w:textAlignment w:val="baseline"/>
+        <w:rPr>
+          <w:rFonts w:cs="Times New Roman"/>
+          <w:b/>
+          <w:bCs/>
+          <w:sz w:val="28"/>
+          <w:szCs w:val="28"/>
+        </w:rPr>
+      </w:pPr>
+      <w:r>
+        <w:rPr>
+          <w:b/>
+          <w:bCs/>
+          <w:sz w:val="32"/>
+          <w:szCs w:val="32"/>
+        </w:rPr>
+        <w:tab/>
+      </w:r>
+      <w:r>
+        <w:rPr>
+          <w:b/>
+          <w:bCs/>
+          <w:sz w:val="28"/>
+          <w:szCs w:val="28"/>
+        </w:rPr>
+        <w:t>Giảng viên</w:t>
+      </w:r>
+      <w:r>
+        <w:rPr>
+          <w:b/>
+          <w:bCs/>
+          <w:sz w:val="28"/>
+          <w:szCs w:val="28"/>
+        </w:rPr>
+        <w:t>:</w:t>
+      </w:r>
+      <w:r>
+        <w:rPr>
+          <w:b/>
+          <w:bCs/>
+          <w:sz w:val="28"/>
+          <w:szCs w:val="28"/>
+        </w:rPr>
+        <w:tab/>
+      </w:r>
+      <w:hyperlink r:id="rId7" w:history="1">
+        <w:r>
+          <w:rPr>
+            <w:rFonts w:cs="Times New Roman"/>
+            <w:b/>
+            <w:bCs/>
+            <w:sz w:val="28"/>
+            <w:szCs w:val="28"/>
+            <w:shd w:val="clear" w:color="auto" w:fill="FFFFFF"/>
+          </w:rPr>
+          <w:t>Huỳnh Nguyên Chính</w:t>
+        </w:r>
+      </w:hyperlink>
+    </w:p>
+    <w:p>
+      <w:pPr>
+        <w:tabs>
+          <w:tab w:val="left" w:pos="1701"/>
+          <w:tab w:val="center" w:pos="4536"/>
+          <w:tab w:val="left" w:pos="4962"/>
+        </w:tabs>
+        <w:spacing w:after="0"/>
+        <w:textAlignment w:val="baseline"/>
+        <w:rPr>
+          <w:rFonts w:cs="Times New Roman"/>
+          <w:b/>
+          <w:bCs/>
+          <w:sz w:val="28"/>
+          <w:szCs w:val="28"/>
+        </w:rPr>
+      </w:pPr>
+      <w:r>
+        <w:rPr>
+          <w:rFonts w:cs="Times New Roman"/>
+          <w:b/>
+          <w:bCs/>
+          <w:sz w:val="28"/>
+          <w:szCs w:val="28"/>
+        </w:rPr>
+        <w:tab/>
+      </w:r>
+      <w:r>
+        <w:rPr>
+          <w:rFonts w:cs="Times New Roman"/>
+          <w:b/>
+          <w:bCs/>
+          <w:sz w:val="28"/>
+          <w:szCs w:val="28"/>
+        </w:rPr>
+        <w:tab/>
+      </w:r>
+      <w:r>
+        <w:rPr>
+          <w:rFonts w:cs="Times New Roman"/>
+          <w:b/>
+          <w:bCs/>
+          <w:sz w:val="28"/>
+          <w:szCs w:val="28"/>
+        </w:rPr>
+        <w:tab/>
+      </w:r>
+      <w:hyperlink r:id="rId8" w:history="1">
+        <w:r>
+          <w:rPr>
+            <w:rFonts w:cs="Times New Roman"/>
+            <w:b/>
+            <w:bCs/>
+            <w:sz w:val="28"/>
+            <w:szCs w:val="28"/>
+            <w:shd w:val="clear" w:color="auto" w:fill="FFFFFF"/>
+          </w:rPr>
+          <w:t>Nguyễn Văn Quang Huy</w:t>
+        </w:r>
+      </w:hyperlink>
+    </w:p>
+    <w:p>
+      <w:pPr>
+        <w:tabs>
+          <w:tab w:val="left" w:pos="1701"/>
+          <w:tab w:val="center" w:pos="4536"/>
+          <w:tab w:val="left" w:pos="4962"/>
+        </w:tabs>
+        <w:spacing w:after="0"/>
+        <w:textAlignment w:val="baseline"/>
+        <w:rPr>
+          <w:rFonts w:eastAsia="Times New Roman" w:cs="Times New Roman"/>
+          <w:b/>
+          <w:bCs/>
+          <w:sz w:val="28"/>
+          <w:szCs w:val="28"/>
+        </w:rPr>
+      </w:pPr>
+      <w:r>
+        <w:rPr>
+          <w:rFonts w:cs="Times New Roman"/>
+          <w:b/>
+          <w:bCs/>
+          <w:sz w:val="28"/>
+          <w:szCs w:val="28"/>
+        </w:rPr>
+        <w:tab/>
+      </w:r>
+      <w:r>
+        <w:rPr>
+          <w:rFonts w:cs="Times New Roman"/>
+          <w:b/>
+          <w:bCs/>
+          <w:sz w:val="28"/>
+          <w:szCs w:val="28"/>
+        </w:rPr>
+        <w:tab/>
+      </w:r>
+      <w:r>
+        <w:rPr>
+          <w:rFonts w:cs="Times New Roman"/>
+          <w:b/>
+          <w:bCs/>
+          <w:sz w:val="28"/>
+          <w:szCs w:val="28"/>
+        </w:rPr>
+        <w:tab/>
+      </w:r>
+      <w:hyperlink r:id="rId9" w:history="1">
+        <w:r>
+          <w:rPr>
+            <w:rFonts w:cs="Times New Roman"/>
+            <w:b/>
+            <w:bCs/>
+            <w:sz w:val="28"/>
+            <w:szCs w:val="28"/>
+            <w:shd w:val="clear" w:color="auto" w:fill="FFFFFF"/>
+          </w:rPr>
+          <w:t>Ngô Đình Hy</w:t>
+        </w:r>
+      </w:hyperlink>
+    </w:p>
+    <w:p>
+      <w:pPr>
+        <w:spacing w:after="0"/>
+        <w:ind w:left="360"/>
+        <w:jc w:val="center"/>
+        <w:textAlignment w:val="baseline"/>
+        <w:rPr>
+          <w:rFonts w:ascii="Segoe UI" w:eastAsia="Times New Roman" w:hAnsi="Segoe UI" w:cs="Segoe UI"/>
+          <w:sz w:val="28"/>
+          <w:szCs w:val="28"/>
+        </w:rPr>
+      </w:pPr>
+      <w:r>
+        <w:rPr>
+          <w:sz w:val="28"/>
+          <w:szCs w:val="28"/>
+        </w:rPr>
+        <w:t xml:space="preserve">  </w:t>
+      </w:r>
+    </w:p>
+    <w:p>
+      <w:pPr>
+        <w:spacing w:after="0"/>
+        <w:ind w:left="360"/>
+        <w:jc w:val="center"/>
+        <w:textAlignment w:val="baseline"/>
+        <w:rPr>
+          <w:rFonts w:ascii="Segoe UI" w:eastAsia="Times New Roman" w:hAnsi="Segoe UI" w:cs="Segoe UI"/>
+          <w:sz w:val="18"/>
+          <w:szCs w:val="18"/>
+        </w:rPr>
+      </w:pPr>
+      <w:r>
+        <w:rPr>
+          <w:sz w:val="26"/>
+          <w:szCs w:val="26"/>
+        </w:rPr>
+        <w:t xml:space="preserve">  </w:t>
+      </w:r>
+    </w:p>
+    <w:p>
+      <w:pPr>
+        <w:tabs>
+          <w:tab w:val="left" w:pos="2410"/>
+          <w:tab w:val="left" w:pos="4962"/>
+        </w:tabs>
+        <w:spacing w:after="0" w:line="480" w:lineRule="auto"/>
+        <w:textAlignment w:val="baseline"/>
+        <w:rPr>
+          <w:rFonts w:eastAsia="Calibri" w:cs="Times New Roman"/>
+          <w:b/>
+          <w:bCs/>
+          <w:sz w:val="28"/>
+          <w:szCs w:val="28"/>
+        </w:rPr>
+      </w:pPr>
+      <w:r>
+        <w:rPr>
+          <w:b/>
+          <w:bCs/>
+          <w:sz w:val="26"/>
+          <w:szCs w:val="26"/>
+        </w:rPr>
+        <w:tab/>
+        <w:t>MSSV</w:t>
+      </w:r>
+      <w:r>
+        <w:rPr>
+          <w:rFonts w:ascii="Calibri" w:eastAsia="Times New Roman" w:hAnsi="Calibri" w:cs="Calibri"/>
+          <w:sz w:val="28"/>
+          <w:szCs w:val="28"/>
+        </w:rPr>
+        <w:tab/>
+      </w:r>
+      <w:r>
+        <w:rPr>
+          <w:b/>
+          <w:bCs/>
+          <w:sz w:val="28"/>
+          <w:szCs w:val="28"/>
+        </w:rPr>
+        <w:t>Họ và tên</w:t>
+      </w:r>
+    </w:p>
+    <w:p>
+      <w:pPr>
+        <w:tabs>
+          <w:tab w:val="left" w:pos="2410"/>
+          <w:tab w:val="left" w:pos="4962"/>
+        </w:tabs>
+        <w:spacing w:after="0" w:line="360" w:lineRule="auto"/>
+        <w:textAlignment w:val="baseline"/>
+        <w:rPr>
+          <w:rFonts w:ascii="Segoe UI" w:eastAsia="Times New Roman" w:hAnsi="Segoe UI" w:cs="Segoe UI"/>
+          <w:sz w:val="18"/>
+          <w:szCs w:val="18"/>
+        </w:rPr>
+      </w:pPr>
+      <w:r>
+        <w:rPr>
+          <w:sz w:val="28"/>
+          <w:szCs w:val="28"/>
+        </w:rPr>
+        <w:tab/>
+        <w:t>20120083</w:t>
+      </w:r>
+      <w:r>
+        <w:rPr>
+          <w:sz w:val="28"/>
+          <w:szCs w:val="28"/>
+        </w:rPr>
+        <w:tab/>
+        <w:t>Nguyễn Trọng Hiếu</w:t>
+      </w:r>
+    </w:p>
+    <w:p>
+      <w:pPr>
+        <w:pStyle w:val="ListParagraph"/>
+        <w:rPr>
+          <w:rFonts w:eastAsia="Calibri" w:cs="Times New Roman"/>
+          <w:sz w:val="24"/>
+          <w:szCs w:val="24"/>
+        </w:rPr>
+      </w:pPr>
       <w:r>
         <w:br w:type="page"/>
       </w:r>
     </w:p>
     <w:sdt>
       <w:sdtPr>
+        <w:rPr>
+          <w:rFonts w:ascii="Times New Roman" w:eastAsiaTheme="minorHAnsi" w:hAnsi="Times New Roman" w:cstheme="minorBidi"/>
+          <w:color w:val="auto"/>
+          <w:sz w:val="22"/>
+          <w:szCs w:val="22"/>
+          <w:lang w:val="en-GB"/>
+        </w:rPr>
         <w:id w:val="-1360738961"/>
         <w:docPartObj>
           <w:docPartGallery w:val="Table of Contents"/>
@@ -17,14 +770,9 @@
       </w:sdtPr>
       <w:sdtEndPr>
         <w:rPr>
-          <w:rFonts w:ascii="Times New Roman" w:eastAsiaTheme="minorHAnsi" w:hAnsi="Times New Roman" w:cstheme="minorBidi"/>
           <w:b/>
           <w:bCs/>
           <w:noProof/>
-          <w:color w:val="auto"/>
-          <w:sz w:val="22"/>
-          <w:szCs w:val="22"/>
-          <w:lang w:val="en-GB"/>
         </w:rPr>
       </w:sdtEndPr>
       <w:sdtContent>
@@ -612,24 +1360,12 @@
       <w:r>
         <w:t xml:space="preserve">Sản phẩm hoàn thành cá nhân: </w:t>
       </w:r>
-      <w:hyperlink r:id="rId6" w:history="1">
+      <w:hyperlink r:id="rId10" w:history="1">
         <w:r>
           <w:rPr>
             <w:rStyle w:val="Hyperlink"/>
           </w:rPr>
-          <w:t>src_</w:t>
-        </w:r>
-        <w:r>
-          <w:rPr>
-            <w:rStyle w:val="Hyperlink"/>
-          </w:rPr>
-          <w:t>c</w:t>
-        </w:r>
-        <w:r>
-          <w:rPr>
-            <w:rStyle w:val="Hyperlink"/>
-          </w:rPr>
-          <w:t>onf</w:t>
+          <w:t>src_conf</w:t>
         </w:r>
       </w:hyperlink>
       <w:r>
@@ -764,6 +1500,28 @@
       <w:r>
         <w:t>Thực hiện tuần tự theo các yêu cầu được đặt ra</w:t>
       </w:r>
+      <w:r>
+        <w:t xml:space="preserve"> – cụ thể ở </w:t>
+      </w:r>
+      <w:hyperlink r:id="rId11" w:history="1">
+        <w:r>
+          <w:rPr>
+            <w:rStyle w:val="Hyperlink"/>
+          </w:rPr>
+          <w:t>src_conf</w:t>
+        </w:r>
+      </w:hyperlink>
+      <w:r>
+        <w:t xml:space="preserve"> </w:t>
+      </w:r>
+      <w:hyperlink w:anchor="num2" w:history="1">
+        <w:r>
+          <w:rPr>
+            <w:rStyle w:val="Hyperlink"/>
+          </w:rPr>
+          <w:t>[2]</w:t>
+        </w:r>
+      </w:hyperlink>
     </w:p>
     <w:p>
       <w:pPr>
@@ -781,9 +1539,6 @@
       <w:r>
         <w:t>Cấu hình EtherChannel, Trunking, VLAN (VTP), IP cho các interface VLAN</w:t>
       </w:r>
-      <w:r>
-        <w:t>.</w:t>
-      </w:r>
     </w:p>
     <w:p>
       <w:pPr>
@@ -845,10 +1600,6 @@
           <w:numId w:val="10"/>
         </w:numPr>
         <w:ind w:left="993"/>
-        <w:rPr>
-          <w:sz w:val="18"/>
-          <w:szCs w:val="18"/>
-        </w:rPr>
       </w:pPr>
       <w:r>
         <w:t>Cấu hình EtherChannel, Trunking, VLAN (VTP), IP cho các interface VLAN</w:t>
@@ -859,41 +1610,236 @@
     </w:p>
     <w:p>
       <w:pPr>
-        <w:pStyle w:val="ListParagraph"/>
-        <w:numPr>
-          <w:ilvl w:val="0"/>
-          <w:numId w:val="12"/>
-        </w:numPr>
-        <w:ind w:left="1276"/>
-      </w:pPr>
-      <w:r>
-        <w:t>Cấu hình EtherChannel</w:t>
-      </w:r>
-    </w:p>
-    <w:p>
-      <w:pPr>
-        <w:pStyle w:val="ListParagraph"/>
-        <w:numPr>
-          <w:ilvl w:val="0"/>
-          <w:numId w:val="12"/>
-        </w:numPr>
-        <w:ind w:left="1276"/>
-      </w:pPr>
-      <w:r>
-        <w:t>Cấu hình đường trunk</w:t>
-      </w:r>
-    </w:p>
-    <w:p>
-      <w:pPr>
-        <w:pStyle w:val="ListParagraph"/>
-        <w:numPr>
-          <w:ilvl w:val="0"/>
-          <w:numId w:val="12"/>
-        </w:numPr>
-        <w:ind w:left="1276"/>
-      </w:pPr>
-      <w:r>
-        <w:t>Cấu hình VLAN (VTP)</w:t>
+        <w:keepNext/>
+        <w:jc w:val="center"/>
+      </w:pPr>
+      <w:r>
+        <w:drawing>
+          <wp:inline distT="0" distB="0" distL="0" distR="0" wp14:anchorId="642DF818" wp14:editId="5BD0A8B7">
+            <wp:extent cx="4480111" cy="2520000"/>
+            <wp:effectExtent l="0" t="0" r="0" b="0"/>
+            <wp:docPr id="216963558" name="Picture 1" descr="A screenshot of a computer&#10;&#10;Description automatically generated"/>
+            <wp:cNvGraphicFramePr>
+              <a:graphicFrameLocks xmlns:a="http://schemas.openxmlformats.org/drawingml/2006/main" noChangeAspect="1"/>
+            </wp:cNvGraphicFramePr>
+            <a:graphic xmlns:a="http://schemas.openxmlformats.org/drawingml/2006/main">
+              <a:graphicData uri="http://schemas.openxmlformats.org/drawingml/2006/picture">
+                <pic:pic xmlns:pic="http://schemas.openxmlformats.org/drawingml/2006/picture">
+                  <pic:nvPicPr>
+                    <pic:cNvPr id="216963558" name="Picture 1" descr="A screenshot of a computer&#10;&#10;Description automatically generated"/>
+                    <pic:cNvPicPr/>
+                  </pic:nvPicPr>
+                  <pic:blipFill>
+                    <a:blip r:embed="rId12"/>
+                    <a:stretch>
+                      <a:fillRect/>
+                    </a:stretch>
+                  </pic:blipFill>
+                  <pic:spPr>
+                    <a:xfrm>
+                      <a:off x="0" y="0"/>
+                      <a:ext cx="4480111" cy="2520000"/>
+                    </a:xfrm>
+                    <a:prstGeom prst="rect">
+                      <a:avLst/>
+                    </a:prstGeom>
+                  </pic:spPr>
+                </pic:pic>
+              </a:graphicData>
+            </a:graphic>
+          </wp:inline>
+        </w:drawing>
+      </w:r>
+    </w:p>
+    <w:p>
+      <w:pPr>
+        <w:pStyle w:val="Caption"/>
+        <w:jc w:val="center"/>
+      </w:pPr>
+      <w:r>
+        <w:t xml:space="preserve">Hình </w:t>
+      </w:r>
+      <w:fldSimple w:instr=" SEQ Hình \* ARABIC ">
+        <w:r>
+          <w:rPr>
+            <w:noProof/>
+          </w:rPr>
+          <w:t>1</w:t>
+        </w:r>
+      </w:fldSimple>
+      <w:r>
+        <w:t xml:space="preserve">: </w:t>
+      </w:r>
+      <w:r>
+        <w:t>EtherChannel</w:t>
+      </w:r>
+      <w:r>
+        <w:t xml:space="preserve">, </w:t>
+      </w:r>
+      <w:r>
+        <w:t>T</w:t>
+      </w:r>
+      <w:r>
+        <w:t>runk</w:t>
+      </w:r>
+      <w:r>
+        <w:t>ing</w:t>
+      </w:r>
+      <w:r>
+        <w:t xml:space="preserve"> cho </w:t>
+      </w:r>
+      <w:r>
+        <w:t>Core-</w:t>
+      </w:r>
+      <w:r>
+        <w:t>SW</w:t>
+      </w:r>
+    </w:p>
+    <w:p>
+      <w:pPr>
+        <w:jc w:val="center"/>
+      </w:pPr>
+      <w:r>
+        <w:lastRenderedPageBreak/>
+        <w:drawing>
+          <wp:inline distT="0" distB="0" distL="0" distR="0" wp14:anchorId="21AD233B" wp14:editId="47A6914C">
+            <wp:extent cx="4032100" cy="2268000"/>
+            <wp:effectExtent l="0" t="0" r="6985" b="0"/>
+            <wp:docPr id="2092417605" name="Picture 1" descr="A screenshot of a computer&#10;&#10;Description automatically generated"/>
+            <wp:cNvGraphicFramePr>
+              <a:graphicFrameLocks xmlns:a="http://schemas.openxmlformats.org/drawingml/2006/main" noChangeAspect="1"/>
+            </wp:cNvGraphicFramePr>
+            <a:graphic xmlns:a="http://schemas.openxmlformats.org/drawingml/2006/main">
+              <a:graphicData uri="http://schemas.openxmlformats.org/drawingml/2006/picture">
+                <pic:pic xmlns:pic="http://schemas.openxmlformats.org/drawingml/2006/picture">
+                  <pic:nvPicPr>
+                    <pic:cNvPr id="2092417605" name="Picture 1" descr="A screenshot of a computer&#10;&#10;Description automatically generated"/>
+                    <pic:cNvPicPr/>
+                  </pic:nvPicPr>
+                  <pic:blipFill>
+                    <a:blip r:embed="rId13"/>
+                    <a:stretch>
+                      <a:fillRect/>
+                    </a:stretch>
+                  </pic:blipFill>
+                  <pic:spPr>
+                    <a:xfrm>
+                      <a:off x="0" y="0"/>
+                      <a:ext cx="4032100" cy="2268000"/>
+                    </a:xfrm>
+                    <a:prstGeom prst="rect">
+                      <a:avLst/>
+                    </a:prstGeom>
+                  </pic:spPr>
+                </pic:pic>
+              </a:graphicData>
+            </a:graphic>
+          </wp:inline>
+        </w:drawing>
+      </w:r>
+    </w:p>
+    <w:p>
+      <w:pPr>
+        <w:pStyle w:val="Caption"/>
+        <w:jc w:val="center"/>
+      </w:pPr>
+      <w:r>
+        <w:t xml:space="preserve">Hình </w:t>
+      </w:r>
+      <w:fldSimple w:instr=" SEQ Hình \* ARABIC ">
+        <w:r>
+          <w:rPr>
+            <w:noProof/>
+          </w:rPr>
+          <w:t>2</w:t>
+        </w:r>
+      </w:fldSimple>
+      <w:r>
+        <w:t>: EtherChannel</w:t>
+      </w:r>
+      <w:r>
+        <w:t>, Trunking</w:t>
+      </w:r>
+      <w:r>
+        <w:t xml:space="preserve"> cho Dist-SW</w:t>
+      </w:r>
+      <w:r>
+        <w:t>1</w:t>
+      </w:r>
+      <w:r>
+        <w:t xml:space="preserve"> và các AccSW </w:t>
+      </w:r>
+      <w:r>
+        <w:t>1,2,3</w:t>
+      </w:r>
+    </w:p>
+    <w:p>
+      <w:pPr>
+        <w:keepNext/>
+        <w:jc w:val="center"/>
+      </w:pPr>
+      <w:r>
+        <w:drawing>
+          <wp:inline distT="0" distB="0" distL="0" distR="0" wp14:anchorId="19A3A704" wp14:editId="0BC4EE8C">
+            <wp:extent cx="4032099" cy="2268000"/>
+            <wp:effectExtent l="0" t="0" r="6985" b="0"/>
+            <wp:docPr id="1580791255" name="Picture 1" descr="A screenshot of a computer&#10;&#10;Description automatically generated"/>
+            <wp:cNvGraphicFramePr>
+              <a:graphicFrameLocks xmlns:a="http://schemas.openxmlformats.org/drawingml/2006/main" noChangeAspect="1"/>
+            </wp:cNvGraphicFramePr>
+            <a:graphic xmlns:a="http://schemas.openxmlformats.org/drawingml/2006/main">
+              <a:graphicData uri="http://schemas.openxmlformats.org/drawingml/2006/picture">
+                <pic:pic xmlns:pic="http://schemas.openxmlformats.org/drawingml/2006/picture">
+                  <pic:nvPicPr>
+                    <pic:cNvPr id="1580791255" name="Picture 1" descr="A screenshot of a computer&#10;&#10;Description automatically generated"/>
+                    <pic:cNvPicPr/>
+                  </pic:nvPicPr>
+                  <pic:blipFill>
+                    <a:blip r:embed="rId14"/>
+                    <a:stretch>
+                      <a:fillRect/>
+                    </a:stretch>
+                  </pic:blipFill>
+                  <pic:spPr>
+                    <a:xfrm>
+                      <a:off x="0" y="0"/>
+                      <a:ext cx="4032099" cy="2268000"/>
+                    </a:xfrm>
+                    <a:prstGeom prst="rect">
+                      <a:avLst/>
+                    </a:prstGeom>
+                  </pic:spPr>
+                </pic:pic>
+              </a:graphicData>
+            </a:graphic>
+          </wp:inline>
+        </w:drawing>
+      </w:r>
+    </w:p>
+    <w:p>
+      <w:pPr>
+        <w:pStyle w:val="Caption"/>
+        <w:jc w:val="center"/>
+      </w:pPr>
+      <w:r>
+        <w:t xml:space="preserve">Hình </w:t>
+      </w:r>
+      <w:fldSimple w:instr=" SEQ Hình \* ARABIC ">
+        <w:r>
+          <w:rPr>
+            <w:noProof/>
+          </w:rPr>
+          <w:t>3</w:t>
+        </w:r>
+      </w:fldSimple>
+      <w:r>
+        <w:t>: EtherChannel</w:t>
+      </w:r>
+      <w:r>
+        <w:t>, Trunking</w:t>
+      </w:r>
+      <w:r>
+        <w:t xml:space="preserve"> cho Dist-SW2 và các AccSW 4,5,6</w:t>
       </w:r>
     </w:p>
     <w:p>
@@ -925,14 +1871,136 @@
     <w:p>
       <w:pPr>
         <w:pStyle w:val="ListParagraph"/>
-        <w:numPr>
-          <w:ilvl w:val="0"/>
-          <w:numId w:val="13"/>
-        </w:numPr>
         <w:ind w:left="1276"/>
       </w:pPr>
-      <w:r>
-        <w:t>L3 switch</w:t>
+    </w:p>
+    <w:p>
+      <w:pPr>
+        <w:pStyle w:val="ListParagraph"/>
+        <w:keepNext/>
+        <w:ind w:left="567" w:hanging="283"/>
+        <w:jc w:val="center"/>
+      </w:pPr>
+      <w:r>
+        <w:drawing>
+          <wp:inline distT="0" distB="0" distL="0" distR="0" wp14:anchorId="66C55890" wp14:editId="7EC4C8D8">
+            <wp:extent cx="4484527" cy="2520000"/>
+            <wp:effectExtent l="0" t="0" r="0" b="0"/>
+            <wp:docPr id="380308223" name="Picture 1"/>
+            <wp:cNvGraphicFramePr>
+              <a:graphicFrameLocks xmlns:a="http://schemas.openxmlformats.org/drawingml/2006/main" noChangeAspect="1"/>
+            </wp:cNvGraphicFramePr>
+            <a:graphic xmlns:a="http://schemas.openxmlformats.org/drawingml/2006/main">
+              <a:graphicData uri="http://schemas.openxmlformats.org/drawingml/2006/picture">
+                <pic:pic xmlns:pic="http://schemas.openxmlformats.org/drawingml/2006/picture">
+                  <pic:nvPicPr>
+                    <pic:cNvPr id="380308223" name=""/>
+                    <pic:cNvPicPr/>
+                  </pic:nvPicPr>
+                  <pic:blipFill>
+                    <a:blip r:embed="rId15"/>
+                    <a:stretch>
+                      <a:fillRect/>
+                    </a:stretch>
+                  </pic:blipFill>
+                  <pic:spPr>
+                    <a:xfrm>
+                      <a:off x="0" y="0"/>
+                      <a:ext cx="4484527" cy="2520000"/>
+                    </a:xfrm>
+                    <a:prstGeom prst="rect">
+                      <a:avLst/>
+                    </a:prstGeom>
+                  </pic:spPr>
+                </pic:pic>
+              </a:graphicData>
+            </a:graphic>
+          </wp:inline>
+        </w:drawing>
+      </w:r>
+    </w:p>
+    <w:p>
+      <w:pPr>
+        <w:pStyle w:val="Caption"/>
+        <w:jc w:val="center"/>
+      </w:pPr>
+      <w:r>
+        <w:t xml:space="preserve">Hình </w:t>
+      </w:r>
+      <w:fldSimple w:instr=" SEQ Hình \* ARABIC ">
+        <w:r>
+          <w:rPr>
+            <w:noProof/>
+          </w:rPr>
+          <w:t>4</w:t>
+        </w:r>
+      </w:fldSimple>
+      <w:r>
+        <w:t>: Firewall cho phép pc inside truy cập dmz</w:t>
+      </w:r>
+    </w:p>
+    <w:p>
+      <w:pPr>
+        <w:keepNext/>
+        <w:jc w:val="center"/>
+      </w:pPr>
+      <w:r>
+        <w:lastRenderedPageBreak/>
+        <w:drawing>
+          <wp:inline distT="0" distB="0" distL="0" distR="0" wp14:anchorId="00D7817C" wp14:editId="3B0949CA">
+            <wp:extent cx="4480110" cy="2520000"/>
+            <wp:effectExtent l="0" t="0" r="0" b="0"/>
+            <wp:docPr id="2077214335" name="Picture 1"/>
+            <wp:cNvGraphicFramePr>
+              <a:graphicFrameLocks xmlns:a="http://schemas.openxmlformats.org/drawingml/2006/main" noChangeAspect="1"/>
+            </wp:cNvGraphicFramePr>
+            <a:graphic xmlns:a="http://schemas.openxmlformats.org/drawingml/2006/main">
+              <a:graphicData uri="http://schemas.openxmlformats.org/drawingml/2006/picture">
+                <pic:pic xmlns:pic="http://schemas.openxmlformats.org/drawingml/2006/picture">
+                  <pic:nvPicPr>
+                    <pic:cNvPr id="2077214335" name=""/>
+                    <pic:cNvPicPr/>
+                  </pic:nvPicPr>
+                  <pic:blipFill>
+                    <a:blip r:embed="rId16"/>
+                    <a:stretch>
+                      <a:fillRect/>
+                    </a:stretch>
+                  </pic:blipFill>
+                  <pic:spPr>
+                    <a:xfrm>
+                      <a:off x="0" y="0"/>
+                      <a:ext cx="4480110" cy="2520000"/>
+                    </a:xfrm>
+                    <a:prstGeom prst="rect">
+                      <a:avLst/>
+                    </a:prstGeom>
+                  </pic:spPr>
+                </pic:pic>
+              </a:graphicData>
+            </a:graphic>
+          </wp:inline>
+        </w:drawing>
+      </w:r>
+    </w:p>
+    <w:p>
+      <w:pPr>
+        <w:pStyle w:val="Caption"/>
+        <w:jc w:val="center"/>
+      </w:pPr>
+      <w:r>
+        <w:t xml:space="preserve">Hình </w:t>
+      </w:r>
+      <w:fldSimple w:instr=" SEQ Hình \* ARABIC ">
+        <w:r>
+          <w:rPr>
+            <w:noProof/>
+          </w:rPr>
+          <w:t>5</w:t>
+        </w:r>
+      </w:fldSimple>
+      <w:r>
+        <w:t>: Firewall cho phép pc outside truy cập webserverS</w:t>
       </w:r>
     </w:p>
     <w:p>
@@ -945,15 +2013,149 @@
         <w:ind w:left="1276"/>
       </w:pPr>
       <w:r>
-        <w:t>R</w:t>
-      </w:r>
-      <w:r>
-        <w:t>outer</w:t>
-      </w:r>
-      <w:r>
-        <w:t xml:space="preserve"> gateway</w:t>
-      </w:r>
-    </w:p>
+        <w:t>L3 switch</w:t>
+      </w:r>
+    </w:p>
+    <w:p>
+      <w:pPr>
+        <w:keepNext/>
+        <w:jc w:val="center"/>
+      </w:pPr>
+      <w:r>
+        <w:drawing>
+          <wp:inline distT="0" distB="0" distL="0" distR="0" wp14:anchorId="2EE1D104" wp14:editId="136ECF83">
+            <wp:extent cx="4480110" cy="2520000"/>
+            <wp:effectExtent l="0" t="0" r="0" b="0"/>
+            <wp:docPr id="1913708906" name="Picture 1" descr="A screenshot of a computer&#10;&#10;Description automatically generated"/>
+            <wp:cNvGraphicFramePr>
+              <a:graphicFrameLocks xmlns:a="http://schemas.openxmlformats.org/drawingml/2006/main" noChangeAspect="1"/>
+            </wp:cNvGraphicFramePr>
+            <a:graphic xmlns:a="http://schemas.openxmlformats.org/drawingml/2006/main">
+              <a:graphicData uri="http://schemas.openxmlformats.org/drawingml/2006/picture">
+                <pic:pic xmlns:pic="http://schemas.openxmlformats.org/drawingml/2006/picture">
+                  <pic:nvPicPr>
+                    <pic:cNvPr id="1913708906" name="Picture 1" descr="A screenshot of a computer&#10;&#10;Description automatically generated"/>
+                    <pic:cNvPicPr/>
+                  </pic:nvPicPr>
+                  <pic:blipFill>
+                    <a:blip r:embed="rId17"/>
+                    <a:stretch>
+                      <a:fillRect/>
+                    </a:stretch>
+                  </pic:blipFill>
+                  <pic:spPr>
+                    <a:xfrm>
+                      <a:off x="0" y="0"/>
+                      <a:ext cx="4480110" cy="2520000"/>
+                    </a:xfrm>
+                    <a:prstGeom prst="rect">
+                      <a:avLst/>
+                    </a:prstGeom>
+                  </pic:spPr>
+                </pic:pic>
+              </a:graphicData>
+            </a:graphic>
+          </wp:inline>
+        </w:drawing>
+      </w:r>
+    </w:p>
+    <w:p>
+      <w:pPr>
+        <w:pStyle w:val="Caption"/>
+        <w:jc w:val="center"/>
+      </w:pPr>
+      <w:r>
+        <w:t xml:space="preserve">Hình </w:t>
+      </w:r>
+      <w:fldSimple w:instr=" SEQ Hình \* ARABIC ">
+        <w:r>
+          <w:rPr>
+            <w:noProof/>
+          </w:rPr>
+          <w:t>6</w:t>
+        </w:r>
+      </w:fldSimple>
+      <w:r>
+        <w:t>: Định tuyến trên coreSW</w:t>
+      </w:r>
+    </w:p>
+    <w:p>
+      <w:pPr>
+        <w:pStyle w:val="ListParagraph"/>
+        <w:numPr>
+          <w:ilvl w:val="0"/>
+          <w:numId w:val="13"/>
+        </w:numPr>
+        <w:ind w:left="1276"/>
+      </w:pPr>
+      <w:r>
+        <w:t>Router gateway</w:t>
+      </w:r>
+    </w:p>
+    <w:p>
+      <w:pPr>
+        <w:keepNext/>
+        <w:jc w:val="center"/>
+      </w:pPr>
+      <w:r>
+        <w:drawing>
+          <wp:inline distT="0" distB="0" distL="0" distR="0" wp14:anchorId="5B70C7BE" wp14:editId="1CD96685">
+            <wp:extent cx="4032099" cy="2268000"/>
+            <wp:effectExtent l="0" t="0" r="6985" b="0"/>
+            <wp:docPr id="2111677913" name="Picture 1" descr="A computer screen shot of a computer screen&#10;&#10;Description automatically generated"/>
+            <wp:cNvGraphicFramePr>
+              <a:graphicFrameLocks xmlns:a="http://schemas.openxmlformats.org/drawingml/2006/main" noChangeAspect="1"/>
+            </wp:cNvGraphicFramePr>
+            <a:graphic xmlns:a="http://schemas.openxmlformats.org/drawingml/2006/main">
+              <a:graphicData uri="http://schemas.openxmlformats.org/drawingml/2006/picture">
+                <pic:pic xmlns:pic="http://schemas.openxmlformats.org/drawingml/2006/picture">
+                  <pic:nvPicPr>
+                    <pic:cNvPr id="2111677913" name="Picture 1" descr="A computer screen shot of a computer screen&#10;&#10;Description automatically generated"/>
+                    <pic:cNvPicPr/>
+                  </pic:nvPicPr>
+                  <pic:blipFill>
+                    <a:blip r:embed="rId18"/>
+                    <a:stretch>
+                      <a:fillRect/>
+                    </a:stretch>
+                  </pic:blipFill>
+                  <pic:spPr>
+                    <a:xfrm>
+                      <a:off x="0" y="0"/>
+                      <a:ext cx="4032099" cy="2268000"/>
+                    </a:xfrm>
+                    <a:prstGeom prst="rect">
+                      <a:avLst/>
+                    </a:prstGeom>
+                  </pic:spPr>
+                </pic:pic>
+              </a:graphicData>
+            </a:graphic>
+          </wp:inline>
+        </w:drawing>
+      </w:r>
+    </w:p>
+    <w:p>
+      <w:pPr>
+        <w:pStyle w:val="Caption"/>
+        <w:jc w:val="center"/>
+      </w:pPr>
+      <w:r>
+        <w:t xml:space="preserve">Hình </w:t>
+      </w:r>
+      <w:fldSimple w:instr=" SEQ Hình \* ARABIC ">
+        <w:r>
+          <w:rPr>
+            <w:noProof/>
+          </w:rPr>
+          <w:t>7</w:t>
+        </w:r>
+      </w:fldSimple>
+      <w:r>
+        <w:t>: Định tuyến trên Router-getway</w:t>
+      </w:r>
+    </w:p>
+    <w:p/>
     <w:p>
       <w:pPr>
         <w:pStyle w:val="ListParagraph"/>
@@ -982,6 +2184,135 @@
     </w:p>
     <w:p>
       <w:pPr>
+        <w:keepNext/>
+        <w:jc w:val="center"/>
+      </w:pPr>
+      <w:r>
+        <w:drawing>
+          <wp:inline distT="0" distB="0" distL="0" distR="0" wp14:anchorId="5955A683" wp14:editId="3298DF21">
+            <wp:extent cx="3968097" cy="2232000"/>
+            <wp:effectExtent l="0" t="0" r="0" b="0"/>
+            <wp:docPr id="1658049911" name="Picture 1" descr="A screenshot of a computer&#10;&#10;Description automatically generated"/>
+            <wp:cNvGraphicFramePr>
+              <a:graphicFrameLocks xmlns:a="http://schemas.openxmlformats.org/drawingml/2006/main" noChangeAspect="1"/>
+            </wp:cNvGraphicFramePr>
+            <a:graphic xmlns:a="http://schemas.openxmlformats.org/drawingml/2006/main">
+              <a:graphicData uri="http://schemas.openxmlformats.org/drawingml/2006/picture">
+                <pic:pic xmlns:pic="http://schemas.openxmlformats.org/drawingml/2006/picture">
+                  <pic:nvPicPr>
+                    <pic:cNvPr id="1658049911" name="Picture 1" descr="A screenshot of a computer&#10;&#10;Description automatically generated"/>
+                    <pic:cNvPicPr/>
+                  </pic:nvPicPr>
+                  <pic:blipFill>
+                    <a:blip r:embed="rId19"/>
+                    <a:stretch>
+                      <a:fillRect/>
+                    </a:stretch>
+                  </pic:blipFill>
+                  <pic:spPr>
+                    <a:xfrm>
+                      <a:off x="0" y="0"/>
+                      <a:ext cx="3968097" cy="2232000"/>
+                    </a:xfrm>
+                    <a:prstGeom prst="rect">
+                      <a:avLst/>
+                    </a:prstGeom>
+                  </pic:spPr>
+                </pic:pic>
+              </a:graphicData>
+            </a:graphic>
+          </wp:inline>
+        </w:drawing>
+      </w:r>
+    </w:p>
+    <w:p>
+      <w:pPr>
+        <w:pStyle w:val="Caption"/>
+        <w:jc w:val="center"/>
+      </w:pPr>
+      <w:r>
+        <w:t>H</w:t>
+      </w:r>
+      <w:r>
+        <w:t xml:space="preserve">ình </w:t>
+      </w:r>
+      <w:fldSimple w:instr=" SEQ Hình \* ARABIC ">
+        <w:r>
+          <w:rPr>
+            <w:noProof/>
+          </w:rPr>
+          <w:t>8</w:t>
+        </w:r>
+      </w:fldSimple>
+      <w:r>
+        <w:t>: Các pool trong DHCP</w:t>
+      </w:r>
+    </w:p>
+    <w:p>
+      <w:pPr>
+        <w:keepNext/>
+        <w:jc w:val="center"/>
+      </w:pPr>
+      <w:r>
+        <w:drawing>
+          <wp:inline distT="0" distB="0" distL="0" distR="0" wp14:anchorId="3F62F6D1" wp14:editId="299E7E94">
+            <wp:extent cx="4032099" cy="2268000"/>
+            <wp:effectExtent l="0" t="0" r="6985" b="0"/>
+            <wp:docPr id="353856323" name="Picture 1" descr="A computer screen shot of a computer screen&#10;&#10;Description automatically generated"/>
+            <wp:cNvGraphicFramePr>
+              <a:graphicFrameLocks xmlns:a="http://schemas.openxmlformats.org/drawingml/2006/main" noChangeAspect="1"/>
+            </wp:cNvGraphicFramePr>
+            <a:graphic xmlns:a="http://schemas.openxmlformats.org/drawingml/2006/main">
+              <a:graphicData uri="http://schemas.openxmlformats.org/drawingml/2006/picture">
+                <pic:pic xmlns:pic="http://schemas.openxmlformats.org/drawingml/2006/picture">
+                  <pic:nvPicPr>
+                    <pic:cNvPr id="353856323" name="Picture 1" descr="A computer screen shot of a computer screen&#10;&#10;Description automatically generated"/>
+                    <pic:cNvPicPr/>
+                  </pic:nvPicPr>
+                  <pic:blipFill>
+                    <a:blip r:embed="rId20"/>
+                    <a:stretch>
+                      <a:fillRect/>
+                    </a:stretch>
+                  </pic:blipFill>
+                  <pic:spPr>
+                    <a:xfrm>
+                      <a:off x="0" y="0"/>
+                      <a:ext cx="4032099" cy="2268000"/>
+                    </a:xfrm>
+                    <a:prstGeom prst="rect">
+                      <a:avLst/>
+                    </a:prstGeom>
+                  </pic:spPr>
+                </pic:pic>
+              </a:graphicData>
+            </a:graphic>
+          </wp:inline>
+        </w:drawing>
+      </w:r>
+    </w:p>
+    <w:p>
+      <w:pPr>
+        <w:pStyle w:val="Caption"/>
+        <w:jc w:val="center"/>
+      </w:pPr>
+      <w:r>
+        <w:t xml:space="preserve">Hình </w:t>
+      </w:r>
+      <w:fldSimple w:instr=" SEQ Hình \* ARABIC ">
+        <w:r>
+          <w:rPr>
+            <w:noProof/>
+          </w:rPr>
+          <w:t>9</w:t>
+        </w:r>
+      </w:fldSimple>
+      <w:r>
+        <w:t>: cấp phát ip động</w:t>
+      </w:r>
+    </w:p>
+    <w:p>
+      <w:pPr>
         <w:pStyle w:val="ListParagraph"/>
         <w:numPr>
           <w:ilvl w:val="0"/>
@@ -995,6 +2326,133 @@
     </w:p>
     <w:p>
       <w:pPr>
+        <w:keepNext/>
+        <w:jc w:val="center"/>
+      </w:pPr>
+      <w:r>
+        <w:drawing>
+          <wp:inline distT="0" distB="0" distL="0" distR="0" wp14:anchorId="486164E4" wp14:editId="7E3168DB">
+            <wp:extent cx="4160102" cy="2340000"/>
+            <wp:effectExtent l="0" t="0" r="0" b="3175"/>
+            <wp:docPr id="290325030" name="Picture 1" descr="A computer screen shot of a computer&#10;&#10;Description automatically generated"/>
+            <wp:cNvGraphicFramePr>
+              <a:graphicFrameLocks xmlns:a="http://schemas.openxmlformats.org/drawingml/2006/main" noChangeAspect="1"/>
+            </wp:cNvGraphicFramePr>
+            <a:graphic xmlns:a="http://schemas.openxmlformats.org/drawingml/2006/main">
+              <a:graphicData uri="http://schemas.openxmlformats.org/drawingml/2006/picture">
+                <pic:pic xmlns:pic="http://schemas.openxmlformats.org/drawingml/2006/picture">
+                  <pic:nvPicPr>
+                    <pic:cNvPr id="290325030" name="Picture 1" descr="A computer screen shot of a computer&#10;&#10;Description automatically generated"/>
+                    <pic:cNvPicPr/>
+                  </pic:nvPicPr>
+                  <pic:blipFill>
+                    <a:blip r:embed="rId21"/>
+                    <a:stretch>
+                      <a:fillRect/>
+                    </a:stretch>
+                  </pic:blipFill>
+                  <pic:spPr>
+                    <a:xfrm>
+                      <a:off x="0" y="0"/>
+                      <a:ext cx="4160102" cy="2340000"/>
+                    </a:xfrm>
+                    <a:prstGeom prst="rect">
+                      <a:avLst/>
+                    </a:prstGeom>
+                  </pic:spPr>
+                </pic:pic>
+              </a:graphicData>
+            </a:graphic>
+          </wp:inline>
+        </w:drawing>
+      </w:r>
+    </w:p>
+    <w:p>
+      <w:pPr>
+        <w:pStyle w:val="Caption"/>
+        <w:jc w:val="center"/>
+      </w:pPr>
+      <w:r>
+        <w:t xml:space="preserve">Hình </w:t>
+      </w:r>
+      <w:fldSimple w:instr=" SEQ Hình \* ARABIC ">
+        <w:r>
+          <w:rPr>
+            <w:noProof/>
+          </w:rPr>
+          <w:t>10</w:t>
+        </w:r>
+      </w:fldSimple>
+      <w:r>
+        <w:t>: Cấu hình DNS</w:t>
+      </w:r>
+    </w:p>
+    <w:p>
+      <w:pPr>
+        <w:keepNext/>
+        <w:jc w:val="center"/>
+      </w:pPr>
+      <w:r>
+        <w:lastRenderedPageBreak/>
+        <w:drawing>
+          <wp:inline distT="0" distB="0" distL="0" distR="0" wp14:anchorId="7AA57582" wp14:editId="4D1548FE">
+            <wp:extent cx="4032099" cy="2268000"/>
+            <wp:effectExtent l="0" t="0" r="6985" b="0"/>
+            <wp:docPr id="201314383" name="Picture 1" descr="A computer screen shot of a computer screen&#10;&#10;Description automatically generated"/>
+            <wp:cNvGraphicFramePr>
+              <a:graphicFrameLocks xmlns:a="http://schemas.openxmlformats.org/drawingml/2006/main" noChangeAspect="1"/>
+            </wp:cNvGraphicFramePr>
+            <a:graphic xmlns:a="http://schemas.openxmlformats.org/drawingml/2006/main">
+              <a:graphicData uri="http://schemas.openxmlformats.org/drawingml/2006/picture">
+                <pic:pic xmlns:pic="http://schemas.openxmlformats.org/drawingml/2006/picture">
+                  <pic:nvPicPr>
+                    <pic:cNvPr id="201314383" name="Picture 1" descr="A computer screen shot of a computer screen&#10;&#10;Description automatically generated"/>
+                    <pic:cNvPicPr/>
+                  </pic:nvPicPr>
+                  <pic:blipFill>
+                    <a:blip r:embed="rId22"/>
+                    <a:stretch>
+                      <a:fillRect/>
+                    </a:stretch>
+                  </pic:blipFill>
+                  <pic:spPr>
+                    <a:xfrm>
+                      <a:off x="0" y="0"/>
+                      <a:ext cx="4032099" cy="2268000"/>
+                    </a:xfrm>
+                    <a:prstGeom prst="rect">
+                      <a:avLst/>
+                    </a:prstGeom>
+                  </pic:spPr>
+                </pic:pic>
+              </a:graphicData>
+            </a:graphic>
+          </wp:inline>
+        </w:drawing>
+      </w:r>
+    </w:p>
+    <w:p>
+      <w:pPr>
+        <w:pStyle w:val="Caption"/>
+        <w:jc w:val="center"/>
+      </w:pPr>
+      <w:r>
+        <w:t xml:space="preserve">Hình </w:t>
+      </w:r>
+      <w:fldSimple w:instr=" SEQ Hình \* ARABIC ">
+        <w:r>
+          <w:rPr>
+            <w:noProof/>
+          </w:rPr>
+          <w:t>11</w:t>
+        </w:r>
+      </w:fldSimple>
+      <w:r>
+        <w:t>: Truy cập server bằng cách phân giải tên miền nhờ DNS</w:t>
+      </w:r>
+    </w:p>
+    <w:p>
+      <w:pPr>
         <w:pStyle w:val="ListParagraph"/>
         <w:numPr>
           <w:ilvl w:val="0"/>
@@ -1016,10 +2474,73 @@
         <w:ind w:left="1276"/>
       </w:pPr>
       <w:r>
-        <w:t>Router</w:t>
-      </w:r>
-      <w:r>
-        <w:t xml:space="preserve"> ISP</w:t>
+        <w:t>Router ISP</w:t>
+      </w:r>
+    </w:p>
+    <w:p>
+      <w:pPr>
+        <w:keepNext/>
+        <w:jc w:val="center"/>
+      </w:pPr>
+      <w:r>
+        <w:t>S</w:t>
+      </w:r>
+      <w:r>
+        <w:drawing>
+          <wp:inline distT="0" distB="0" distL="0" distR="0" wp14:anchorId="009D4A59" wp14:editId="501155C7">
+            <wp:extent cx="4160102" cy="2340000"/>
+            <wp:effectExtent l="0" t="0" r="0" b="3175"/>
+            <wp:docPr id="1268070840" name="Picture 1" descr="A computer screen shot of a computer&#10;&#10;Description automatically generated"/>
+            <wp:cNvGraphicFramePr>
+              <a:graphicFrameLocks xmlns:a="http://schemas.openxmlformats.org/drawingml/2006/main" noChangeAspect="1"/>
+            </wp:cNvGraphicFramePr>
+            <a:graphic xmlns:a="http://schemas.openxmlformats.org/drawingml/2006/main">
+              <a:graphicData uri="http://schemas.openxmlformats.org/drawingml/2006/picture">
+                <pic:pic xmlns:pic="http://schemas.openxmlformats.org/drawingml/2006/picture">
+                  <pic:nvPicPr>
+                    <pic:cNvPr id="1268070840" name="Picture 1" descr="A computer screen shot of a computer&#10;&#10;Description automatically generated"/>
+                    <pic:cNvPicPr/>
+                  </pic:nvPicPr>
+                  <pic:blipFill>
+                    <a:blip r:embed="rId23"/>
+                    <a:stretch>
+                      <a:fillRect/>
+                    </a:stretch>
+                  </pic:blipFill>
+                  <pic:spPr>
+                    <a:xfrm>
+                      <a:off x="0" y="0"/>
+                      <a:ext cx="4160102" cy="2340000"/>
+                    </a:xfrm>
+                    <a:prstGeom prst="rect">
+                      <a:avLst/>
+                    </a:prstGeom>
+                  </pic:spPr>
+                </pic:pic>
+              </a:graphicData>
+            </a:graphic>
+          </wp:inline>
+        </w:drawing>
+      </w:r>
+    </w:p>
+    <w:p>
+      <w:pPr>
+        <w:pStyle w:val="Caption"/>
+        <w:jc w:val="center"/>
+      </w:pPr>
+      <w:r>
+        <w:t xml:space="preserve">Hình </w:t>
+      </w:r>
+      <w:fldSimple w:instr=" SEQ Hình \* ARABIC ">
+        <w:r>
+          <w:rPr>
+            <w:noProof/>
+          </w:rPr>
+          <w:t>12</w:t>
+        </w:r>
+      </w:fldSimple>
+      <w:r>
+        <w:t>: Các gói tin có thể di chuyển qua lại với ISP router</w:t>
       </w:r>
     </w:p>
     <w:p>
@@ -1305,7 +2826,6 @@
               <w:jc w:val="center"/>
             </w:pPr>
             <w:r>
-              <w:lastRenderedPageBreak/>
               <w:t>3</w:t>
             </w:r>
           </w:p>
@@ -1415,7 +2935,7 @@
               <w:jc w:val="center"/>
             </w:pPr>
             <w:r>
-              <w:t>50%</w:t>
+              <w:t>100%</w:t>
             </w:r>
           </w:p>
         </w:tc>
@@ -1451,19 +2971,38 @@
               <w:jc w:val="center"/>
             </w:pPr>
             <w:r>
-              <w:t>50%</w:t>
+              <w:t>100%</w:t>
             </w:r>
           </w:p>
         </w:tc>
       </w:tr>
     </w:tbl>
-    <w:p/>
+    <w:p>
+      <w:pPr>
+        <w:ind w:firstLine="284"/>
+      </w:pPr>
+    </w:p>
+    <w:p>
+      <w:pPr>
+        <w:ind w:firstLine="284"/>
+      </w:pPr>
+      <w:r>
+        <w:t xml:space="preserve">Ở phần ip public của server có thay đổi từ yêu cầu </w:t>
+      </w:r>
+      <w:r>
+        <w:t>5.5.5.32/29</w:t>
+      </w:r>
+      <w:r>
+        <w:t xml:space="preserve"> thành 192.168.200.10 (cho web) và 192.168.200.20 (cho mail)</w:t>
+      </w:r>
+    </w:p>
     <w:p>
       <w:pPr>
         <w:pStyle w:val="Heading1"/>
       </w:pPr>
       <w:bookmarkStart w:id="5" w:name="_Toc148613179"/>
       <w:r>
+        <w:lastRenderedPageBreak/>
         <w:t>Tham khảo</w:t>
       </w:r>
       <w:bookmarkEnd w:id="5"/>
@@ -1477,7 +3016,7 @@
       <w:r>
         <w:t xml:space="preserve"> </w:t>
       </w:r>
-      <w:hyperlink r:id="rId7" w:history="1">
+      <w:hyperlink r:id="rId24" w:history="1">
         <w:r>
           <w:rPr>
             <w:rStyle w:val="Hyperlink"/>
@@ -1495,7 +3034,7 @@
       <w:r>
         <w:t xml:space="preserve"> </w:t>
       </w:r>
-      <w:hyperlink r:id="rId8" w:history="1">
+      <w:hyperlink r:id="rId25" w:history="1">
         <w:r>
           <w:rPr>
             <w:rStyle w:val="Hyperlink"/>
@@ -1514,7 +3053,7 @@
       <w:r>
         <w:t xml:space="preserve">[3] </w:t>
       </w:r>
-      <w:hyperlink r:id="rId9" w:anchor="tabs-9cfa4a460b-item-b8ba101fed-tab" w:history="1">
+      <w:hyperlink r:id="rId26" w:anchor="tabs-9cfa4a460b-item-b8ba101fed-tab" w:history="1">
         <w:r>
           <w:rPr>
             <w:rStyle w:val="Hyperlink"/>
@@ -3020,7 +4559,7 @@
     <w:lsdException w:name="Medium Shading 2 Accent 1" w:uiPriority="64"/>
     <w:lsdException w:name="Medium List 1 Accent 1" w:uiPriority="65"/>
     <w:lsdException w:name="Revision" w:semiHidden="1"/>
-    <w:lsdException w:name="List Paragraph" w:uiPriority="34" w:qFormat="1"/>
+    <w:lsdException w:name="List Paragraph" w:qFormat="1"/>
     <w:lsdException w:name="Quote" w:uiPriority="29" w:qFormat="1"/>
     <w:lsdException w:name="Intense Quote" w:uiPriority="30" w:qFormat="1"/>
     <w:lsdException w:name="Medium List 2 Accent 1" w:uiPriority="66"/>
@@ -3358,7 +4897,7 @@
   <w:style w:type="paragraph" w:styleId="ListParagraph">
     <w:name w:val="List Paragraph"/>
     <w:basedOn w:val="Normal"/>
-    <w:uiPriority w:val="34"/>
+    <w:uiPriority w:val="99"/>
     <w:qFormat/>
     <w:rsid w:val="00FF1871"/>
     <w:pPr>
@@ -3430,6 +4969,25 @@
     <w:pPr>
       <w:spacing w:after="100"/>
     </w:pPr>
+  </w:style>
+  <w:style w:type="paragraph" w:styleId="Caption">
+    <w:name w:val="caption"/>
+    <w:basedOn w:val="Normal"/>
+    <w:next w:val="Normal"/>
+    <w:uiPriority w:val="35"/>
+    <w:unhideWhenUsed/>
+    <w:qFormat/>
+    <w:rsid w:val="0038537D"/>
+    <w:pPr>
+      <w:spacing w:after="200" w:line="240" w:lineRule="auto"/>
+    </w:pPr>
+    <w:rPr>
+      <w:i/>
+      <w:iCs/>
+      <w:color w:val="44546A" w:themeColor="text2"/>
+      <w:sz w:val="18"/>
+      <w:szCs w:val="18"/>
+    </w:rPr>
   </w:style>
 </w:styles>
 </file>

</xml_diff>